<commit_message>
Updated report with new roc curve
</commit_message>
<xml_diff>
--- a/report/report.docx
+++ b/report/report.docx
@@ -132,7 +132,7 @@
         <w:rPr>
           <w:rStyle w:val="NormalTok"/>
         </w:rPr>
-        <w:t xml:space="preserve">fit &lt;-</w:t>
+        <w:t xml:space="preserve">fit_all &lt;-</w:t>
       </w:r>
       <w:r>
         <w:rPr>
@@ -223,6 +223,78 @@
           <w:rStyle w:val="NormalTok"/>
         </w:rPr>
         <w:t xml:space="preserve">CpGn </w:t>
+      </w:r>
+      <w:r>
+        <w:rPr>
+          <w:rStyle w:val="OperatorTok"/>
+        </w:rPr>
+        <w:t xml:space="preserve">+</w:t>
+      </w:r>
+      <w:r>
+        <w:rPr>
+          <w:rStyle w:val="StringTok"/>
+        </w:rPr>
+        <w:t xml:space="preserve"> </w:t>
+      </w:r>
+      <w:r>
+        <w:rPr>
+          <w:rStyle w:val="KeywordTok"/>
+        </w:rPr>
+        <w:t xml:space="preserve">strata</w:t>
+      </w:r>
+      <w:r>
+        <w:rPr>
+          <w:rStyle w:val="NormalTok"/>
+        </w:rPr>
+        <w:t xml:space="preserve">(CASESET))</w:t>
+      </w:r>
+      <w:r>
+        <w:br w:type="textWrapping"/>
+      </w:r>
+      <w:r>
+        <w:br w:type="textWrapping"/>
+      </w:r>
+      <w:r>
+        <w:rPr>
+          <w:rStyle w:val="NormalTok"/>
+        </w:rPr>
+        <w:t xml:space="preserve">fit_ahrr &lt;-</w:t>
+      </w:r>
+      <w:r>
+        <w:rPr>
+          <w:rStyle w:val="StringTok"/>
+        </w:rPr>
+        <w:t xml:space="preserve"> </w:t>
+      </w:r>
+      <w:r>
+        <w:rPr>
+          <w:rStyle w:val="KeywordTok"/>
+        </w:rPr>
+        <w:t xml:space="preserve">clogit</w:t>
+      </w:r>
+      <w:r>
+        <w:rPr>
+          <w:rStyle w:val="NormalTok"/>
+        </w:rPr>
+        <w:t xml:space="preserve">(LUNG_CANCER_CASE </w:t>
+      </w:r>
+      <w:r>
+        <w:rPr>
+          <w:rStyle w:val="OperatorTok"/>
+        </w:rPr>
+        <w:t xml:space="preserve">~</w:t>
+      </w:r>
+      <w:r>
+        <w:rPr>
+          <w:rStyle w:val="StringTok"/>
+        </w:rPr>
+        <w:t xml:space="preserve"> </w:t>
+      </w:r>
+      <w:r>
+        <w:rPr>
+          <w:rStyle w:val="NormalTok"/>
+        </w:rPr>
+        <w:t xml:space="preserve">cg05575921 </w:t>
       </w:r>
       <w:r>
         <w:rPr>

</xml_diff>

<commit_message>
Updated report to include new ewas
</commit_message>
<xml_diff>
--- a/report/report.docx
+++ b/report/report.docx
@@ -69,7 +69,7 @@
         <w:pStyle w:val="FirstParagraph"/>
       </w:pPr>
       <w:r>
-        <w:t xml:space="preserve">To test the predictive performance of the top 76 CpGs identified in a lung cancer EWAS performed in HUNT, in an independent dataset (NSHDS).</w:t>
+        <w:t xml:space="preserve">To test the performance of CpGs identified via smoking and lung cancer EWAS to predict lung cancer within NSHDS. These CpGs were identified via EWAS in HUNT</w:t>
       </w:r>
     </w:p>
     <w:p>
@@ -95,15 +95,7 @@
         <w:pStyle w:val="BodyText"/>
       </w:pPr>
       <w:r>
-        <w:t xml:space="preserve">41 of the 76 probes were present in the 450k dataset.</w:t>
-      </w:r>
-    </w:p>
-    <w:p>
-      <w:pPr>
-        <w:pStyle w:val="BodyText"/>
-      </w:pPr>
-      <w:r>
-        <w:t xml:space="preserve">Probes that have detection p values of &gt;0.01 on 5% or more samples and samples that have detection p values of &gt;0.01 for 5% or more probes were removed. None of the 41 probes were removed. 477 samples were left. Finally, after removing incomplete case-control pairs 468 were used in the analysis.</w:t>
+        <w:t xml:space="preserve">Probes that have detection p values of &gt;0.01 on 5% or more samples and samples that have detection p values of &gt;0.01 for 5% or more probes were removed. None of the probes of interest were removed. 477 samples were left. Finally, after removing incomplete case-control pairs 468 were used in the analysis.</w:t>
       </w:r>
     </w:p>
     <w:p>
@@ -132,7 +124,7 @@
         <w:rPr>
           <w:rStyle w:val="NormalTok"/>
         </w:rPr>
-        <w:t xml:space="preserve">fit_all &lt;-</w:t>
+        <w:t xml:space="preserve">fit &lt;-</w:t>
       </w:r>
       <w:r>
         <w:rPr>
@@ -248,81 +240,79 @@
         </w:rPr>
         <w:t xml:space="preserve">(CASESET))</w:t>
       </w:r>
-      <w:r>
-        <w:br w:type="textWrapping"/>
-      </w:r>
-      <w:r>
-        <w:br w:type="textWrapping"/>
-      </w:r>
-      <w:r>
-        <w:rPr>
-          <w:rStyle w:val="NormalTok"/>
-        </w:rPr>
-        <w:t xml:space="preserve">fit_ahrr &lt;-</w:t>
-      </w:r>
-      <w:r>
-        <w:rPr>
-          <w:rStyle w:val="StringTok"/>
-        </w:rPr>
-        <w:t xml:space="preserve"> </w:t>
-      </w:r>
-      <w:r>
-        <w:rPr>
-          <w:rStyle w:val="KeywordTok"/>
-        </w:rPr>
-        <w:t xml:space="preserve">clogit</w:t>
-      </w:r>
-      <w:r>
-        <w:rPr>
-          <w:rStyle w:val="NormalTok"/>
-        </w:rPr>
-        <w:t xml:space="preserve">(LUNG_CANCER_CASE </w:t>
-      </w:r>
-      <w:r>
-        <w:rPr>
-          <w:rStyle w:val="OperatorTok"/>
-        </w:rPr>
-        <w:t xml:space="preserve">~</w:t>
-      </w:r>
-      <w:r>
-        <w:rPr>
-          <w:rStyle w:val="StringTok"/>
-        </w:rPr>
-        <w:t xml:space="preserve"> </w:t>
-      </w:r>
-      <w:r>
-        <w:rPr>
-          <w:rStyle w:val="NormalTok"/>
-        </w:rPr>
-        <w:t xml:space="preserve">cg05575921 </w:t>
-      </w:r>
-      <w:r>
-        <w:rPr>
-          <w:rStyle w:val="OperatorTok"/>
-        </w:rPr>
-        <w:t xml:space="preserve">+</w:t>
-      </w:r>
-      <w:r>
-        <w:rPr>
-          <w:rStyle w:val="StringTok"/>
-        </w:rPr>
-        <w:t xml:space="preserve"> </w:t>
-      </w:r>
-      <w:r>
-        <w:rPr>
-          <w:rStyle w:val="KeywordTok"/>
-        </w:rPr>
-        <w:t xml:space="preserve">strata</w:t>
-      </w:r>
-      <w:r>
-        <w:rPr>
-          <w:rStyle w:val="NormalTok"/>
-        </w:rPr>
-        <w:t xml:space="preserve">(CASESET))</w:t>
-      </w:r>
     </w:p>
     <w:p>
       <w:pPr>
+        <w:pStyle w:val="FirstParagraph"/>
+      </w:pPr>
+      <w:r>
+        <w:t xml:space="preserve">This code was run using 4 CpG sets:</w:t>
+      </w:r>
+      <w:r>
+        <w:t xml:space="preserve"> </w:t>
+      </w:r>
+      <w:r>
+        <w:t xml:space="preserve">1. EWAS of smoking</w:t>
+      </w:r>
+      <w:r>
+        <w:t xml:space="preserve"> </w:t>
+      </w:r>
+      <w:r>
+        <w:t xml:space="preserve">2. EWAS of change in smoking status</w:t>
+      </w:r>
+      <w:r>
+        <w:t xml:space="preserve"> </w:t>
+      </w:r>
+      <w:r>
+        <w:t xml:space="preserve">3. EWAS of lung cancer</w:t>
+      </w:r>
+      <w:r>
+        <w:t xml:space="preserve"> </w:t>
+      </w:r>
+      <w:r>
+        <w:t xml:space="preserve">4. cg05575921</w:t>
+      </w:r>
+      <w:r>
+        <w:t xml:space="preserve"> </w:t>
+      </w:r>
+      <w:r>
+        <w:rPr>
+          <w:i/>
+        </w:rPr>
+        <w:t xml:space="preserve">AHRR</w:t>
+      </w:r>
+      <w:r>
+        <w:t xml:space="preserve"> </w:t>
+      </w:r>
+      <w:r>
+        <w:t xml:space="preserve">only</w:t>
+      </w:r>
+    </w:p>
+    <w:p>
+      <w:pPr>
+        <w:pStyle w:val="BodyText"/>
+      </w:pPr>
+      <w:r>
+        <w:t xml:space="preserve">CpGs were weighted according to beta coefficients from their EWAS. For the cg05575921</w:t>
+      </w:r>
+      <w:r>
+        <w:t xml:space="preserve"> </w:t>
+      </w:r>
+      <w:r>
+        <w:rPr>
+          <w:i/>
+        </w:rPr>
+        <w:t xml:space="preserve">AHRR</w:t>
+      </w:r>
+      <w:r>
+        <w:t xml:space="preserve"> </w:t>
+      </w:r>
+      <w:r>
+        <w:t xml:space="preserve">only model, the CpG beta value was weighted by the beta coefficient for that CpG from the smoking EWAS. For the lung cancer EWAS CpG set, the CpG beta values were weighted by their log(OR).</w:t>
+      </w:r>
+    </w:p>
+    <w:p>
+      <w:pPr>
         <w:pStyle w:val="Heading2"/>
       </w:pPr>
       <w:bookmarkStart w:id="23" w:name="results"/>
@@ -331,9 +321,287 @@
       </w:r>
       <w:bookmarkEnd w:id="23"/>
     </w:p>
+    <w:tbl>
+      <w:tblPr>
+        <w:tblStyle w:val="Table"/>
+        <w:tblW w:type="pct" w:w="5000.0"/>
+        <w:tblLook w:firstRow="1"/>
+      </w:tblPr>
+      <w:tblGrid>
+        <w:gridCol w:w="2603"/>
+        <w:gridCol w:w="976"/>
+        <w:gridCol w:w="1844"/>
+        <w:gridCol w:w="2495"/>
+      </w:tblGrid>
+      <w:tr>
+        <w:trPr>
+          <w:cnfStyle w:firstRow="1"/>
+        </w:trPr>
+        <w:tc>
+          <w:tcPr>
+            <w:tcBorders>
+              <w:bottom w:val="single"/>
+            </w:tcBorders>
+            <w:vAlign w:val="bottom"/>
+          </w:tcPr>
+          <w:p>
+            <w:pPr>
+              <w:pStyle w:val="Compact"/>
+              <w:jc w:val="center"/>
+            </w:pPr>
+            <w:r>
+              <w:t xml:space="preserve">ewas</w:t>
+            </w:r>
+          </w:p>
+        </w:tc>
+        <w:tc>
+          <w:tcPr>
+            <w:tcBorders>
+              <w:bottom w:val="single"/>
+            </w:tcBorders>
+            <w:vAlign w:val="bottom"/>
+          </w:tcPr>
+          <w:p>
+            <w:pPr>
+              <w:pStyle w:val="Compact"/>
+              <w:jc w:val="center"/>
+            </w:pPr>
+            <w:r>
+              <w:t xml:space="preserve">n_cpgs</w:t>
+            </w:r>
+          </w:p>
+        </w:tc>
+        <w:tc>
+          <w:tcPr>
+            <w:tcBorders>
+              <w:bottom w:val="single"/>
+            </w:tcBorders>
+            <w:vAlign w:val="bottom"/>
+          </w:tcPr>
+          <w:p>
+            <w:pPr>
+              <w:pStyle w:val="Compact"/>
+              <w:jc w:val="center"/>
+            </w:pPr>
+            <w:r>
+              <w:t xml:space="preserve">n_cpgs_in_450k</w:t>
+            </w:r>
+          </w:p>
+        </w:tc>
+        <w:tc>
+          <w:tcPr>
+            <w:tcBorders>
+              <w:bottom w:val="single"/>
+            </w:tcBorders>
+            <w:vAlign w:val="bottom"/>
+          </w:tcPr>
+          <w:p>
+            <w:pPr>
+              <w:pStyle w:val="Compact"/>
+              <w:jc w:val="center"/>
+            </w:pPr>
+            <w:r>
+              <w:t xml:space="preserve">n_unique_cpgs_in_450k</w:t>
+            </w:r>
+          </w:p>
+        </w:tc>
+      </w:tr>
+      <w:tr>
+        <w:tc>
+          <w:p>
+            <w:pPr>
+              <w:pStyle w:val="Compact"/>
+              <w:jc w:val="center"/>
+            </w:pPr>
+            <w:r>
+              <w:t xml:space="preserve">smoking</w:t>
+            </w:r>
+          </w:p>
+        </w:tc>
+        <w:tc>
+          <w:p>
+            <w:pPr>
+              <w:pStyle w:val="Compact"/>
+              <w:jc w:val="center"/>
+            </w:pPr>
+            <w:r>
+              <w:t xml:space="preserve">76</w:t>
+            </w:r>
+          </w:p>
+        </w:tc>
+        <w:tc>
+          <w:p>
+            <w:pPr>
+              <w:pStyle w:val="Compact"/>
+              <w:jc w:val="center"/>
+            </w:pPr>
+            <w:r>
+              <w:t xml:space="preserve">41</w:t>
+            </w:r>
+          </w:p>
+        </w:tc>
+        <w:tc>
+          <w:p>
+            <w:pPr>
+              <w:pStyle w:val="Compact"/>
+              <w:jc w:val="center"/>
+            </w:pPr>
+            <w:r>
+              <w:t xml:space="preserve">24</w:t>
+            </w:r>
+          </w:p>
+        </w:tc>
+      </w:tr>
+      <w:tr>
+        <w:tc>
+          <w:p>
+            <w:pPr>
+              <w:pStyle w:val="Compact"/>
+              <w:jc w:val="center"/>
+            </w:pPr>
+            <w:r>
+              <w:t xml:space="preserve">smoking_status_change</w:t>
+            </w:r>
+          </w:p>
+        </w:tc>
+        <w:tc>
+          <w:p>
+            <w:pPr>
+              <w:pStyle w:val="Compact"/>
+              <w:jc w:val="center"/>
+            </w:pPr>
+            <w:r>
+              <w:t xml:space="preserve">9</w:t>
+            </w:r>
+          </w:p>
+        </w:tc>
+        <w:tc>
+          <w:p>
+            <w:pPr>
+              <w:pStyle w:val="Compact"/>
+              <w:jc w:val="center"/>
+            </w:pPr>
+            <w:r>
+              <w:t xml:space="preserve">6</w:t>
+            </w:r>
+          </w:p>
+        </w:tc>
+        <w:tc>
+          <w:p>
+            <w:pPr>
+              <w:pStyle w:val="Compact"/>
+              <w:jc w:val="center"/>
+            </w:pPr>
+            <w:r>
+              <w:t xml:space="preserve">0</w:t>
+            </w:r>
+          </w:p>
+        </w:tc>
+      </w:tr>
+      <w:tr>
+        <w:tc>
+          <w:p>
+            <w:pPr>
+              <w:pStyle w:val="Compact"/>
+              <w:jc w:val="center"/>
+            </w:pPr>
+            <w:r>
+              <w:t xml:space="preserve">lung_cancer</w:t>
+            </w:r>
+          </w:p>
+        </w:tc>
+        <w:tc>
+          <w:p>
+            <w:pPr>
+              <w:pStyle w:val="Compact"/>
+              <w:jc w:val="center"/>
+            </w:pPr>
+            <w:r>
+              <w:t xml:space="preserve">50</w:t>
+            </w:r>
+          </w:p>
+        </w:tc>
+        <w:tc>
+          <w:p>
+            <w:pPr>
+              <w:pStyle w:val="Compact"/>
+              <w:jc w:val="center"/>
+            </w:pPr>
+            <w:r>
+              <w:t xml:space="preserve">25</w:t>
+            </w:r>
+          </w:p>
+        </w:tc>
+        <w:tc>
+          <w:p>
+            <w:pPr>
+              <w:pStyle w:val="Compact"/>
+              <w:jc w:val="center"/>
+            </w:pPr>
+            <w:r>
+              <w:t xml:space="preserve">10</w:t>
+            </w:r>
+          </w:p>
+        </w:tc>
+      </w:tr>
+      <w:tr>
+        <w:tc>
+          <w:p>
+            <w:pPr>
+              <w:pStyle w:val="Compact"/>
+              <w:jc w:val="center"/>
+            </w:pPr>
+            <w:r>
+              <w:t xml:space="preserve">combined</w:t>
+            </w:r>
+          </w:p>
+        </w:tc>
+        <w:tc>
+          <w:p>
+            <w:pPr>
+              <w:pStyle w:val="Compact"/>
+              <w:jc w:val="center"/>
+            </w:pPr>
+            <w:r>
+              <w:t xml:space="preserve">135</w:t>
+            </w:r>
+          </w:p>
+        </w:tc>
+        <w:tc>
+          <w:p>
+            <w:pPr>
+              <w:pStyle w:val="Compact"/>
+              <w:jc w:val="center"/>
+            </w:pPr>
+            <w:r>
+              <w:t xml:space="preserve">51</w:t>
+            </w:r>
+          </w:p>
+        </w:tc>
+        <w:tc>
+          <w:p>
+            <w:pPr>
+              <w:pStyle w:val="Compact"/>
+              <w:jc w:val="center"/>
+            </w:pPr>
+            <w:r>
+              <w:t xml:space="preserve">51</w:t>
+            </w:r>
+          </w:p>
+        </w:tc>
+      </w:tr>
+    </w:tbl>
     <w:p>
       <w:pPr>
-        <w:pStyle w:val="FirstParagraph"/>
+        <w:pStyle w:val="BodyText"/>
+      </w:pPr>
+      <w:r>
+        <w:t xml:space="preserve">Summary of the number of CpG sites in each CpG set</w:t>
+      </w:r>
+    </w:p>
+    <w:p>
+      <w:pPr>
+        <w:pStyle w:val="BodyText"/>
       </w:pPr>
       <w:r>
         <w:drawing>
@@ -376,6 +644,284 @@
             </a:graphic>
           </wp:inline>
         </w:drawing>
+      </w:r>
+    </w:p>
+    <w:tbl>
+      <w:tblPr>
+        <w:tblStyle w:val="Table"/>
+        <w:tblW w:type="pct" w:w="3819.444444444445"/>
+        <w:tblLook w:firstRow="1"/>
+      </w:tblPr>
+      <w:tblGrid>
+        <w:gridCol w:w="2640"/>
+        <w:gridCol w:w="990"/>
+        <w:gridCol w:w="1210"/>
+        <w:gridCol w:w="1210"/>
+      </w:tblGrid>
+      <w:tr>
+        <w:trPr>
+          <w:cnfStyle w:firstRow="1"/>
+        </w:trPr>
+        <w:tc>
+          <w:tcPr>
+            <w:tcBorders>
+              <w:bottom w:val="single"/>
+            </w:tcBorders>
+            <w:vAlign w:val="bottom"/>
+          </w:tcPr>
+          <w:p>
+            <w:pPr>
+              <w:pStyle w:val="Compact"/>
+              <w:jc w:val="center"/>
+            </w:pPr>
+            <w:r>
+              <w:t xml:space="preserve">cpg_set</w:t>
+            </w:r>
+          </w:p>
+        </w:tc>
+        <w:tc>
+          <w:tcPr>
+            <w:tcBorders>
+              <w:bottom w:val="single"/>
+            </w:tcBorders>
+            <w:vAlign w:val="bottom"/>
+          </w:tcPr>
+          <w:p>
+            <w:pPr>
+              <w:pStyle w:val="Compact"/>
+              <w:jc w:val="center"/>
+            </w:pPr>
+            <w:r>
+              <w:t xml:space="preserve">auc</w:t>
+            </w:r>
+          </w:p>
+        </w:tc>
+        <w:tc>
+          <w:tcPr>
+            <w:tcBorders>
+              <w:bottom w:val="single"/>
+            </w:tcBorders>
+            <w:vAlign w:val="bottom"/>
+          </w:tcPr>
+          <w:p>
+            <w:pPr>
+              <w:pStyle w:val="Compact"/>
+              <w:jc w:val="center"/>
+            </w:pPr>
+            <w:r>
+              <w:t xml:space="preserve">ci_lower</w:t>
+            </w:r>
+          </w:p>
+        </w:tc>
+        <w:tc>
+          <w:tcPr>
+            <w:tcBorders>
+              <w:bottom w:val="single"/>
+            </w:tcBorders>
+            <w:vAlign w:val="bottom"/>
+          </w:tcPr>
+          <w:p>
+            <w:pPr>
+              <w:pStyle w:val="Compact"/>
+              <w:jc w:val="center"/>
+            </w:pPr>
+            <w:r>
+              <w:t xml:space="preserve">ci_upper</w:t>
+            </w:r>
+          </w:p>
+        </w:tc>
+      </w:tr>
+      <w:tr>
+        <w:tc>
+          <w:p>
+            <w:pPr>
+              <w:pStyle w:val="Compact"/>
+              <w:jc w:val="center"/>
+            </w:pPr>
+            <w:r>
+              <w:t xml:space="preserve">smoking</w:t>
+            </w:r>
+          </w:p>
+        </w:tc>
+        <w:tc>
+          <w:p>
+            <w:pPr>
+              <w:pStyle w:val="Compact"/>
+              <w:jc w:val="center"/>
+            </w:pPr>
+            <w:r>
+              <w:t xml:space="preserve">0.667</w:t>
+            </w:r>
+          </w:p>
+        </w:tc>
+        <w:tc>
+          <w:p>
+            <w:pPr>
+              <w:pStyle w:val="Compact"/>
+              <w:jc w:val="center"/>
+            </w:pPr>
+            <w:r>
+              <w:t xml:space="preserve">0.6181</w:t>
+            </w:r>
+          </w:p>
+        </w:tc>
+        <w:tc>
+          <w:p>
+            <w:pPr>
+              <w:pStyle w:val="Compact"/>
+              <w:jc w:val="center"/>
+            </w:pPr>
+            <w:r>
+              <w:t xml:space="preserve">0.7158</w:t>
+            </w:r>
+          </w:p>
+        </w:tc>
+      </w:tr>
+      <w:tr>
+        <w:tc>
+          <w:p>
+            <w:pPr>
+              <w:pStyle w:val="Compact"/>
+              <w:jc w:val="center"/>
+            </w:pPr>
+            <w:r>
+              <w:t xml:space="preserve">smoking_status_change</w:t>
+            </w:r>
+          </w:p>
+        </w:tc>
+        <w:tc>
+          <w:p>
+            <w:pPr>
+              <w:pStyle w:val="Compact"/>
+              <w:jc w:val="center"/>
+            </w:pPr>
+            <w:r>
+              <w:t xml:space="preserve">0.6275</w:t>
+            </w:r>
+          </w:p>
+        </w:tc>
+        <w:tc>
+          <w:p>
+            <w:pPr>
+              <w:pStyle w:val="Compact"/>
+              <w:jc w:val="center"/>
+            </w:pPr>
+            <w:r>
+              <w:t xml:space="preserve">0.5769</w:t>
+            </w:r>
+          </w:p>
+        </w:tc>
+        <w:tc>
+          <w:p>
+            <w:pPr>
+              <w:pStyle w:val="Compact"/>
+              <w:jc w:val="center"/>
+            </w:pPr>
+            <w:r>
+              <w:t xml:space="preserve">0.6782</w:t>
+            </w:r>
+          </w:p>
+        </w:tc>
+      </w:tr>
+      <w:tr>
+        <w:tc>
+          <w:p>
+            <w:pPr>
+              <w:pStyle w:val="Compact"/>
+              <w:jc w:val="center"/>
+            </w:pPr>
+            <w:r>
+              <w:t xml:space="preserve">lung_cancer</w:t>
+            </w:r>
+          </w:p>
+        </w:tc>
+        <w:tc>
+          <w:p>
+            <w:pPr>
+              <w:pStyle w:val="Compact"/>
+              <w:jc w:val="center"/>
+            </w:pPr>
+            <w:r>
+              <w:t xml:space="preserve">0.6587</w:t>
+            </w:r>
+          </w:p>
+        </w:tc>
+        <w:tc>
+          <w:p>
+            <w:pPr>
+              <w:pStyle w:val="Compact"/>
+              <w:jc w:val="center"/>
+            </w:pPr>
+            <w:r>
+              <w:t xml:space="preserve">0.6096</w:t>
+            </w:r>
+          </w:p>
+        </w:tc>
+        <w:tc>
+          <w:p>
+            <w:pPr>
+              <w:pStyle w:val="Compact"/>
+              <w:jc w:val="center"/>
+            </w:pPr>
+            <w:r>
+              <w:t xml:space="preserve">0.7079</w:t>
+            </w:r>
+          </w:p>
+        </w:tc>
+      </w:tr>
+      <w:tr>
+        <w:tc>
+          <w:p>
+            <w:pPr>
+              <w:pStyle w:val="Compact"/>
+              <w:jc w:val="center"/>
+            </w:pPr>
+            <w:r>
+              <w:t xml:space="preserve">ahrr</w:t>
+            </w:r>
+          </w:p>
+        </w:tc>
+        <w:tc>
+          <w:p>
+            <w:pPr>
+              <w:pStyle w:val="Compact"/>
+              <w:jc w:val="center"/>
+            </w:pPr>
+            <w:r>
+              <w:t xml:space="preserve">0.608</w:t>
+            </w:r>
+          </w:p>
+        </w:tc>
+        <w:tc>
+          <w:p>
+            <w:pPr>
+              <w:pStyle w:val="Compact"/>
+              <w:jc w:val="center"/>
+            </w:pPr>
+            <w:r>
+              <w:t xml:space="preserve">0.5569</w:t>
+            </w:r>
+          </w:p>
+        </w:tc>
+        <w:tc>
+          <w:p>
+            <w:pPr>
+              <w:pStyle w:val="Compact"/>
+              <w:jc w:val="center"/>
+            </w:pPr>
+            <w:r>
+              <w:t xml:space="preserve">0.659</w:t>
+            </w:r>
+          </w:p>
+        </w:tc>
+      </w:tr>
+    </w:tbl>
+    <w:p>
+      <w:pPr>
+        <w:pStyle w:val="BodyText"/>
+      </w:pPr>
+      <w:r>
+        <w:t xml:space="preserve">AUCs from the ROC curves above</w:t>
       </w:r>
     </w:p>
     <w:sectPr/>

</xml_diff>